<commit_message>
Cambios en la parte del producto del Plan de Empresa
</commit_message>
<xml_diff>
--- a/Proyecto Empresas/Plan de empresa PI.docx
+++ b/Proyecto Empresas/Plan de empresa PI.docx
@@ -8419,7 +8419,15 @@
           <w:sz w:val="28"/>
           <w:szCs w:val="28"/>
         </w:rPr>
-        <w:t xml:space="preserve">del precio al que el usuario quiera vender su producto, aparte el servicio de anuncio destacado será posible mediante el pago de </w:t>
+        <w:t>del precio al que el usuario quiera vender su producto, aparte el servicio de anuncio destacado será posible mediante el pago de</w:t>
+      </w:r>
+      <w:r>
+        <w:rPr>
+          <w:rFonts w:cstheme="minorHAnsi"/>
+          <w:sz w:val="28"/>
+          <w:szCs w:val="28"/>
+        </w:rPr>
+        <w:t xml:space="preserve"> una cuantía de 10€ + IVA </w:t>
       </w:r>
     </w:p>
     <w:p>

</xml_diff>